<commit_message>
Added new Mats to game objects, progress on report
</commit_message>
<xml_diff>
--- a/User Stories.docx
+++ b/User Stories.docx
@@ -39,23 +39,23 @@
     </w:p>
     <w:p>
       <w:r>
-        <w:t>As a player, I want a high FPS so that I avoid feelings of motion sickness and lack of immersion.</w:t>
-      </w:r>
-    </w:p>
-    <w:p>
-      <w:r>
         <w:t>As a player, I want a .exe so that I can run the project without being required to build the project.</w:t>
       </w:r>
     </w:p>
     <w:p>
       <w:r>
-        <w:t>As a player, I want shovelling coal</w:t>
-      </w:r>
-      <w:r>
-        <w:t xml:space="preserve"> and pouring water to feel intuitive and visceral, so that I want to play the game.</w:t>
+        <w:t>As a player, I want a high FPS so that I avoid feelings of motion sickness and lack of immersion.</w:t>
       </w:r>
       <w:bookmarkStart w:id="0" w:name="_GoBack"/>
       <w:bookmarkEnd w:id="0"/>
+    </w:p>
+    <w:p>
+      <w:r>
+        <w:t xml:space="preserve">As a player, I </w:t>
+      </w:r>
+      <w:r>
+        <w:t>want visual feedback on my coal and temperature situations so that I am immersed in the experience.</w:t>
+      </w:r>
     </w:p>
     <w:sectPr>
       <w:pgSz w:w="11906" w:h="16838"/>

</xml_diff>